<commit_message>
All programs  and related output
</commit_message>
<xml_diff>
--- a/M6/M6_Program/M6 Programming Assignment.docx
+++ b/M6/M6_Program/M6 Programming Assignment.docx
@@ -661,7 +661,6 @@
         </w:rPr>
         <w:t xml:space="preserve">Implement </w:t>
       </w:r>
-      <w:proofErr w:type="spellStart"/>
       <w:r>
         <w:rPr>
           <w:color w:val="00B0F0"/>
@@ -679,69 +678,7 @@
             </w14:solidFill>
           </w14:textFill>
         </w:rPr>
-        <w:t>RecursiveActivitySelector</w:t>
-      </w:r>
-      <w:proofErr w:type="spellEnd"/>
-      <w:r>
-        <w:rPr>
-          <w:color w:val="00B0F0"/>
-          <w:sz w:val="22"/>
-          <w:szCs w:val="22"/>
-          <w14:textFill>
-            <w14:solidFill>
-              <w14:srgbClr w14:val="00B0F0">
-                <w14:lumMod w14:val="65000"/>
-                <w14:lumOff w14:val="35000"/>
-                <w14:lumMod w14:val="75000"/>
-                <w14:lumOff w14:val="25000"/>
-                <w14:lumMod w14:val="65000"/>
-              </w14:srgbClr>
-            </w14:solidFill>
-          </w14:textFill>
-        </w:rPr>
-        <w:t>(</w:t>
-      </w:r>
-      <w:proofErr w:type="spellStart"/>
-      <w:proofErr w:type="gramStart"/>
-      <w:r>
-        <w:rPr>
-          <w:color w:val="00B0F0"/>
-          <w:sz w:val="22"/>
-          <w:szCs w:val="22"/>
-          <w14:textFill>
-            <w14:solidFill>
-              <w14:srgbClr w14:val="00B0F0">
-                <w14:lumMod w14:val="65000"/>
-                <w14:lumOff w14:val="35000"/>
-                <w14:lumMod w14:val="75000"/>
-                <w14:lumOff w14:val="25000"/>
-                <w14:lumMod w14:val="65000"/>
-              </w14:srgbClr>
-            </w14:solidFill>
-          </w14:textFill>
-        </w:rPr>
-        <w:t>k,n</w:t>
-      </w:r>
-      <w:proofErr w:type="spellEnd"/>
-      <w:proofErr w:type="gramEnd"/>
-      <w:r>
-        <w:rPr>
-          <w:color w:val="00B0F0"/>
-          <w:sz w:val="22"/>
-          <w:szCs w:val="22"/>
-          <w14:textFill>
-            <w14:solidFill>
-              <w14:srgbClr w14:val="00B0F0">
-                <w14:lumMod w14:val="65000"/>
-                <w14:lumOff w14:val="35000"/>
-                <w14:lumMod w14:val="75000"/>
-                <w14:lumOff w14:val="25000"/>
-                <w14:lumMod w14:val="65000"/>
-              </w14:srgbClr>
-            </w14:solidFill>
-          </w14:textFill>
-        </w:rPr>
-        <w:t>)</w:t>
+        <w:t>RecursiveActivitySelector(k,n)</w:t>
       </w:r>
       <w:r>
         <w:rPr>
@@ -817,7 +754,6 @@
         </w:rPr>
         <w:t xml:space="preserve">Implement </w:t>
       </w:r>
-      <w:proofErr w:type="spellStart"/>
       <w:r>
         <w:rPr>
           <w:color w:val="00B0F0"/>
@@ -854,27 +790,7 @@
             </w14:solidFill>
           </w14:textFill>
         </w:rPr>
-        <w:t>ActivitySelector</w:t>
-      </w:r>
-      <w:proofErr w:type="spellEnd"/>
-      <w:r>
-        <w:rPr>
-          <w:color w:val="00B0F0"/>
-          <w:sz w:val="22"/>
-          <w:szCs w:val="22"/>
-          <w14:textFill>
-            <w14:solidFill>
-              <w14:srgbClr w14:val="00B0F0">
-                <w14:lumMod w14:val="65000"/>
-                <w14:lumOff w14:val="35000"/>
-                <w14:lumMod w14:val="75000"/>
-                <w14:lumOff w14:val="25000"/>
-                <w14:lumMod w14:val="65000"/>
-              </w14:srgbClr>
-            </w14:solidFill>
-          </w14:textFill>
-        </w:rPr>
-        <w:t xml:space="preserve">(n), </w:t>
+        <w:t xml:space="preserve">ActivitySelector(n), </w:t>
       </w:r>
       <w:r>
         <w:rPr>
@@ -1000,8 +916,6 @@
           </w14:textFill>
         </w:rPr>
       </w:pPr>
-      <w:proofErr w:type="spellStart"/>
-      <w:proofErr w:type="gramStart"/>
       <w:r>
         <w:rPr>
           <w:rFonts w:ascii="Courier New" w:eastAsiaTheme="minorEastAsia" w:hAnsi="Courier New" w:cs="Courier New"/>
@@ -1021,9 +935,8 @@
             </w14:solidFill>
           </w14:textFill>
         </w:rPr>
-        <w:t>StudyOverhead</w:t>
-      </w:r>
-      <w:proofErr w:type="spellEnd"/>
+        <w:t>StudyOverhead(</w:t>
+      </w:r>
       <w:r>
         <w:rPr>
           <w:rFonts w:ascii="Courier New" w:eastAsiaTheme="minorEastAsia" w:hAnsi="Courier New" w:cs="Courier New"/>
@@ -1043,32 +956,8 @@
             </w14:solidFill>
           </w14:textFill>
         </w:rPr>
-        <w:t>(</w:t>
-      </w:r>
-      <w:proofErr w:type="spellStart"/>
-      <w:proofErr w:type="gramEnd"/>
-      <w:r>
-        <w:rPr>
-          <w:rFonts w:ascii="Courier New" w:eastAsiaTheme="minorEastAsia" w:hAnsi="Courier New" w:cs="Courier New"/>
-          <w:b/>
-          <w:color w:val="00B0F0"/>
-          <w:sz w:val="20"/>
-          <w:szCs w:val="20"/>
-          <w14:textFill>
-            <w14:solidFill>
-              <w14:srgbClr w14:val="00B0F0">
-                <w14:lumMod w14:val="65000"/>
-                <w14:lumOff w14:val="35000"/>
-                <w14:lumMod w14:val="75000"/>
-                <w14:lumOff w14:val="25000"/>
-                <w14:lumMod w14:val="65000"/>
-              </w14:srgbClr>
-            </w14:solidFill>
-          </w14:textFill>
-        </w:rPr>
         <w:t>NumberPoints</w:t>
       </w:r>
-      <w:proofErr w:type="spellEnd"/>
       <w:r>
         <w:rPr>
           <w:rFonts w:ascii="Courier New" w:eastAsiaTheme="minorEastAsia" w:hAnsi="Courier New" w:cs="Courier New"/>
@@ -1120,16 +1009,15 @@
           <w:sz w:val="20"/>
           <w:szCs w:val="20"/>
         </w:rPr>
-        <w:t xml:space="preserve"> </w:t>
-      </w:r>
-      <w:proofErr w:type="spellStart"/>
+        <w:t xml:space="preserve"> A</w:t>
+      </w:r>
       <w:r>
         <w:rPr>
           <w:rFonts w:ascii="Courier New" w:eastAsiaTheme="minorEastAsia" w:hAnsi="Courier New" w:cs="Courier New"/>
           <w:sz w:val="20"/>
           <w:szCs w:val="20"/>
         </w:rPr>
-        <w:t>A</w:t>
+        <w:t>rray</w:t>
       </w:r>
       <w:r>
         <w:rPr>
@@ -1137,7 +1025,7 @@
           <w:sz w:val="20"/>
           <w:szCs w:val="20"/>
         </w:rPr>
-        <w:t>rray</w:t>
+        <w:t>_</w:t>
       </w:r>
       <w:r>
         <w:rPr>
@@ -1145,24 +1033,7 @@
           <w:sz w:val="20"/>
           <w:szCs w:val="20"/>
         </w:rPr>
-        <w:t>_</w:t>
-      </w:r>
-      <w:r>
-        <w:rPr>
-          <w:rFonts w:ascii="Courier New" w:eastAsiaTheme="minorEastAsia" w:hAnsi="Courier New" w:cs="Courier New"/>
-          <w:sz w:val="20"/>
-          <w:szCs w:val="20"/>
-        </w:rPr>
-        <w:t>s</w:t>
-      </w:r>
-      <w:proofErr w:type="spellEnd"/>
-      <w:r>
-        <w:rPr>
-          <w:rFonts w:ascii="Courier New" w:eastAsiaTheme="minorEastAsia" w:hAnsi="Courier New" w:cs="Courier New"/>
-          <w:sz w:val="20"/>
-          <w:szCs w:val="20"/>
-        </w:rPr>
-        <w:t>[</w:t>
+        <w:t>s[</w:t>
       </w:r>
       <w:r>
         <w:rPr>
@@ -1258,36 +1129,8 @@
           <w:szCs w:val="20"/>
         </w:rPr>
         <w:tab/>
-        <w:t xml:space="preserve">for </w:t>
-      </w:r>
-      <w:proofErr w:type="spellStart"/>
-      <w:r>
-        <w:rPr>
-          <w:rFonts w:ascii="Courier New" w:eastAsiaTheme="minorEastAsia" w:hAnsi="Courier New" w:cs="Courier New"/>
-          <w:sz w:val="20"/>
-          <w:szCs w:val="20"/>
-        </w:rPr>
-        <w:t>i</w:t>
-      </w:r>
-      <w:proofErr w:type="spellEnd"/>
-      <w:r>
-        <w:rPr>
-          <w:rFonts w:ascii="Courier New" w:eastAsiaTheme="minorEastAsia" w:hAnsi="Courier New" w:cs="Courier New"/>
-          <w:sz w:val="20"/>
-          <w:szCs w:val="20"/>
-        </w:rPr>
-        <w:t xml:space="preserve"> = 1 to </w:t>
-      </w:r>
-      <w:proofErr w:type="spellStart"/>
-      <w:r>
-        <w:rPr>
-          <w:rFonts w:ascii="Courier New" w:eastAsiaTheme="minorEastAsia" w:hAnsi="Courier New" w:cs="Courier New"/>
-          <w:sz w:val="20"/>
-          <w:szCs w:val="20"/>
-        </w:rPr>
-        <w:t>NumberPoints</w:t>
-      </w:r>
-      <w:proofErr w:type="spellEnd"/>
+        <w:t>for i = 1 to NumberPoints</w:t>
+      </w:r>
     </w:p>
     <w:p>
       <w:pPr>
@@ -1318,24 +1161,7 @@
           <w:szCs w:val="20"/>
         </w:rPr>
         <w:tab/>
-      </w:r>
-      <w:proofErr w:type="spellStart"/>
-      <w:r>
-        <w:rPr>
-          <w:rFonts w:ascii="Courier New" w:eastAsiaTheme="minorEastAsia" w:hAnsi="Courier New" w:cs="Courier New"/>
-          <w:sz w:val="20"/>
-          <w:szCs w:val="20"/>
-        </w:rPr>
-        <w:t>TimeRecursive</w:t>
-      </w:r>
-      <w:proofErr w:type="spellEnd"/>
-      <w:r>
-        <w:rPr>
-          <w:rFonts w:ascii="Courier New" w:eastAsiaTheme="minorEastAsia" w:hAnsi="Courier New" w:cs="Courier New"/>
-          <w:sz w:val="20"/>
-          <w:szCs w:val="20"/>
-        </w:rPr>
-        <w:t xml:space="preserve"> = 0</w:t>
+        <w:t>TimeRecursive = 0</w:t>
       </w:r>
     </w:p>
     <w:p>
@@ -1367,24 +1193,7 @@
           <w:szCs w:val="20"/>
         </w:rPr>
         <w:tab/>
-      </w:r>
-      <w:proofErr w:type="spellStart"/>
-      <w:r>
-        <w:rPr>
-          <w:rFonts w:ascii="Courier New" w:eastAsiaTheme="minorEastAsia" w:hAnsi="Courier New" w:cs="Courier New"/>
-          <w:sz w:val="20"/>
-          <w:szCs w:val="20"/>
-        </w:rPr>
-        <w:t>TimeIterative</w:t>
-      </w:r>
-      <w:proofErr w:type="spellEnd"/>
-      <w:r>
-        <w:rPr>
-          <w:rFonts w:ascii="Courier New" w:eastAsiaTheme="minorEastAsia" w:hAnsi="Courier New" w:cs="Courier New"/>
-          <w:sz w:val="20"/>
-          <w:szCs w:val="20"/>
-        </w:rPr>
-        <w:t xml:space="preserve"> = 0</w:t>
+        <w:t>TimeIterative = 0</w:t>
       </w:r>
     </w:p>
     <w:p>
@@ -1416,18 +1225,8 @@
           <w:szCs w:val="20"/>
         </w:rPr>
         <w:tab/>
-        <w:t xml:space="preserve">for j = 1 to </w:t>
-      </w:r>
-      <w:proofErr w:type="spellStart"/>
-      <w:r>
-        <w:rPr>
-          <w:rFonts w:ascii="Courier New" w:eastAsiaTheme="minorEastAsia" w:hAnsi="Courier New" w:cs="Courier New"/>
-          <w:sz w:val="20"/>
-          <w:szCs w:val="20"/>
-        </w:rPr>
-        <w:t>NumberRuns</w:t>
-      </w:r>
-      <w:proofErr w:type="spellEnd"/>
+        <w:t>for j = 1 to NumberRuns</w:t>
+      </w:r>
     </w:p>
     <w:p>
       <w:pPr>
@@ -1481,25 +1280,7 @@
           <w:sz w:val="20"/>
           <w:szCs w:val="20"/>
         </w:rPr>
-        <w:t>Initialize set A //Use an array to represent a set A[</w:t>
-      </w:r>
-      <w:proofErr w:type="spellStart"/>
-      <w:r>
-        <w:rPr>
-          <w:rFonts w:ascii="Courier New" w:eastAsiaTheme="minorEastAsia" w:hAnsi="Courier New" w:cs="Courier New"/>
-          <w:sz w:val="20"/>
-          <w:szCs w:val="20"/>
-        </w:rPr>
-        <w:t>i</w:t>
-      </w:r>
-      <w:proofErr w:type="spellEnd"/>
-      <w:r>
-        <w:rPr>
-          <w:rFonts w:ascii="Courier New" w:eastAsiaTheme="minorEastAsia" w:hAnsi="Courier New" w:cs="Courier New"/>
-          <w:sz w:val="20"/>
-          <w:szCs w:val="20"/>
-        </w:rPr>
-        <w:t xml:space="preserve">] = 0 if </w:t>
+        <w:t xml:space="preserve">Initialize set A //Use an array to represent a set A[i] = 0 if </w:t>
       </w:r>
       <m:oMath>
         <m:sSub>
@@ -1583,33 +1364,13 @@
         </w:rPr>
         <w:tab/>
       </w:r>
-      <w:proofErr w:type="spellStart"/>
-      <w:proofErr w:type="gramStart"/>
       <w:r>
         <w:rPr>
           <w:rFonts w:ascii="Courier New" w:hAnsi="Courier New" w:cs="Courier New"/>
           <w:sz w:val="22"/>
           <w:szCs w:val="22"/>
         </w:rPr>
-        <w:t>RecursiveActivitySelector</w:t>
-      </w:r>
-      <w:proofErr w:type="spellEnd"/>
-      <w:r>
-        <w:rPr>
-          <w:rFonts w:ascii="Courier New" w:hAnsi="Courier New" w:cs="Courier New"/>
-          <w:sz w:val="22"/>
-          <w:szCs w:val="22"/>
-        </w:rPr>
-        <w:t>(</w:t>
-      </w:r>
-      <w:proofErr w:type="gramEnd"/>
-      <w:r>
-        <w:rPr>
-          <w:rFonts w:ascii="Courier New" w:hAnsi="Courier New" w:cs="Courier New"/>
-          <w:sz w:val="22"/>
-          <w:szCs w:val="22"/>
-        </w:rPr>
-        <w:t>0,</w:t>
+        <w:t>RecursiveActivitySelector(0,</w:t>
       </w:r>
       <w:r>
         <w:rPr>
@@ -1701,7 +1462,6 @@
         <w:tab/>
         <w:t xml:space="preserve">Collect running time for recursive and add it to </w:t>
       </w:r>
-      <w:proofErr w:type="spellStart"/>
       <w:r>
         <w:rPr>
           <w:rFonts w:ascii="Courier New" w:eastAsiaTheme="minorEastAsia" w:hAnsi="Courier New" w:cs="Courier New"/>
@@ -1710,7 +1470,6 @@
         </w:rPr>
         <w:t>TimeRecursive</w:t>
       </w:r>
-      <w:proofErr w:type="spellEnd"/>
     </w:p>
     <w:p>
       <w:pPr>
@@ -1750,23 +1509,13 @@
         </w:rPr>
         <w:tab/>
       </w:r>
-      <w:proofErr w:type="spellStart"/>
       <w:r>
         <w:rPr>
           <w:rFonts w:ascii="Courier New" w:hAnsi="Courier New" w:cs="Courier New"/>
           <w:sz w:val="22"/>
           <w:szCs w:val="22"/>
         </w:rPr>
-        <w:t>GreedyActivitySelector</w:t>
-      </w:r>
-      <w:proofErr w:type="spellEnd"/>
-      <w:r>
-        <w:rPr>
-          <w:rFonts w:ascii="Courier New" w:hAnsi="Courier New" w:cs="Courier New"/>
-          <w:sz w:val="22"/>
-          <w:szCs w:val="22"/>
-        </w:rPr>
-        <w:t>(</w:t>
+        <w:t>GreedyActivitySelector(</w:t>
       </w:r>
       <w:r>
         <w:rPr>
@@ -1844,7 +1593,6 @@
         </w:rPr>
         <w:t xml:space="preserve">Collect running time for iterative and add it to </w:t>
       </w:r>
-      <w:proofErr w:type="spellStart"/>
       <w:r>
         <w:rPr>
           <w:rFonts w:ascii="Courier New" w:eastAsiaTheme="minorEastAsia" w:hAnsi="Courier New" w:cs="Courier New"/>
@@ -1869,7 +1617,6 @@
         </w:rPr>
         <w:t>ive</w:t>
       </w:r>
-      <w:proofErr w:type="spellEnd"/>
     </w:p>
     <w:p>
       <w:pPr>
@@ -1920,13 +1667,11 @@
             </w14:solidFill>
           </w14:textFill>
         </w:rPr>
-        <w:t>Collect M[</w:t>
-      </w:r>
-      <w:proofErr w:type="spellStart"/>
+        <w:t>Collect M[i]</w:t>
+      </w:r>
       <w:r>
         <w:rPr>
           <w:rFonts w:ascii="Courier New" w:hAnsi="Courier New" w:cs="Courier New"/>
-          <w:b/>
           <w:color w:val="00B0F0"/>
           <w:sz w:val="22"/>
           <w:szCs w:val="22"/>
@@ -1942,49 +1687,23 @@
             </w14:solidFill>
           </w14:textFill>
         </w:rPr>
-        <w:t>i</w:t>
-      </w:r>
-      <w:proofErr w:type="spellEnd"/>
+        <w:t xml:space="preserve"> </w:t>
+      </w:r>
       <w:r>
         <w:rPr>
           <w:rFonts w:ascii="Courier New" w:hAnsi="Courier New" w:cs="Courier New"/>
-          <w:b/>
-          <w:color w:val="00B0F0"/>
-          <w:sz w:val="22"/>
-          <w:szCs w:val="22"/>
-          <w14:textFill>
-            <w14:solidFill>
-              <w14:srgbClr w14:val="00B0F0">
-                <w14:lumMod w14:val="65000"/>
-                <w14:lumOff w14:val="35000"/>
-                <w14:lumMod w14:val="75000"/>
-                <w14:lumOff w14:val="25000"/>
-                <w14:lumMod w14:val="65000"/>
-              </w14:srgbClr>
-            </w14:solidFill>
-          </w14:textFill>
-        </w:rPr>
-        <w:t>]</w:t>
+          <w:sz w:val="22"/>
+          <w:szCs w:val="22"/>
+        </w:rPr>
+        <w:t>= Time</w:t>
       </w:r>
       <w:r>
         <w:rPr>
           <w:rFonts w:ascii="Courier New" w:hAnsi="Courier New" w:cs="Courier New"/>
-          <w:color w:val="00B0F0"/>
-          <w:sz w:val="22"/>
-          <w:szCs w:val="22"/>
-          <w14:textFill>
-            <w14:solidFill>
-              <w14:srgbClr w14:val="00B0F0">
-                <w14:lumMod w14:val="65000"/>
-                <w14:lumOff w14:val="35000"/>
-                <w14:lumMod w14:val="75000"/>
-                <w14:lumOff w14:val="25000"/>
-                <w14:lumMod w14:val="65000"/>
-              </w14:srgbClr>
-            </w14:solidFill>
-          </w14:textFill>
-        </w:rPr>
-        <w:t xml:space="preserve"> </w:t>
+          <w:sz w:val="22"/>
+          <w:szCs w:val="22"/>
+        </w:rPr>
+        <w:t>Iterative</w:t>
       </w:r>
       <w:r>
         <w:rPr>
@@ -1992,52 +1711,16 @@
           <w:sz w:val="22"/>
           <w:szCs w:val="22"/>
         </w:rPr>
-        <w:t xml:space="preserve">= </w:t>
-      </w:r>
-      <w:proofErr w:type="spellStart"/>
+        <w:t>/Time</w:t>
+      </w:r>
       <w:r>
         <w:rPr>
           <w:rFonts w:ascii="Courier New" w:hAnsi="Courier New" w:cs="Courier New"/>
           <w:sz w:val="22"/>
           <w:szCs w:val="22"/>
         </w:rPr>
-        <w:t>Time</w:t>
-      </w:r>
-      <w:r>
-        <w:rPr>
-          <w:rFonts w:ascii="Courier New" w:hAnsi="Courier New" w:cs="Courier New"/>
-          <w:sz w:val="22"/>
-          <w:szCs w:val="22"/>
-        </w:rPr>
-        <w:t>Iterative</w:t>
-      </w:r>
-      <w:proofErr w:type="spellEnd"/>
-      <w:r>
-        <w:rPr>
-          <w:rFonts w:ascii="Courier New" w:hAnsi="Courier New" w:cs="Courier New"/>
-          <w:sz w:val="22"/>
-          <w:szCs w:val="22"/>
-        </w:rPr>
-        <w:t>/</w:t>
-      </w:r>
-      <w:proofErr w:type="spellStart"/>
-      <w:r>
-        <w:rPr>
-          <w:rFonts w:ascii="Courier New" w:hAnsi="Courier New" w:cs="Courier New"/>
-          <w:sz w:val="22"/>
-          <w:szCs w:val="22"/>
-        </w:rPr>
-        <w:t>Time</w:t>
-      </w:r>
-      <w:r>
-        <w:rPr>
-          <w:rFonts w:ascii="Courier New" w:hAnsi="Courier New" w:cs="Courier New"/>
-          <w:sz w:val="22"/>
-          <w:szCs w:val="22"/>
-        </w:rPr>
         <w:t>Recursive</w:t>
       </w:r>
-      <w:proofErr w:type="spellEnd"/>
     </w:p>
     <w:p>
       <w:pPr>
@@ -2070,49 +1753,21 @@
         <w:tab/>
         <w:t xml:space="preserve">Dump </w:t>
       </w:r>
-      <w:proofErr w:type="spellStart"/>
       <w:r>
         <w:rPr>
           <w:rFonts w:ascii="Courier New" w:hAnsi="Courier New" w:cs="Courier New"/>
           <w:sz w:val="22"/>
           <w:szCs w:val="22"/>
         </w:rPr>
-        <w:t>i</w:t>
-      </w:r>
-      <w:proofErr w:type="spellEnd"/>
+        <w:t xml:space="preserve">i and </w:t>
+      </w:r>
       <w:r>
         <w:rPr>
           <w:rFonts w:ascii="Courier New" w:hAnsi="Courier New" w:cs="Courier New"/>
           <w:sz w:val="22"/>
           <w:szCs w:val="22"/>
         </w:rPr>
-        <w:t xml:space="preserve"> and </w:t>
-      </w:r>
-      <w:r>
-        <w:rPr>
-          <w:rFonts w:ascii="Courier New" w:hAnsi="Courier New" w:cs="Courier New"/>
-          <w:sz w:val="22"/>
-          <w:szCs w:val="22"/>
-        </w:rPr>
-        <w:t>M[</w:t>
-      </w:r>
-      <w:proofErr w:type="spellStart"/>
-      <w:r>
-        <w:rPr>
-          <w:rFonts w:ascii="Courier New" w:hAnsi="Courier New" w:cs="Courier New"/>
-          <w:sz w:val="22"/>
-          <w:szCs w:val="22"/>
-        </w:rPr>
-        <w:t>i</w:t>
-      </w:r>
-      <w:proofErr w:type="spellEnd"/>
-      <w:r>
-        <w:rPr>
-          <w:rFonts w:ascii="Courier New" w:hAnsi="Courier New" w:cs="Courier New"/>
-          <w:sz w:val="22"/>
-          <w:szCs w:val="22"/>
-        </w:rPr>
-        <w:t xml:space="preserve">] in a </w:t>
+        <w:t xml:space="preserve">M[i] in a </w:t>
       </w:r>
       <w:r>
         <w:rPr>
@@ -2179,7 +1834,6 @@
           </w14:textFill>
         </w:rPr>
       </w:pPr>
-      <w:proofErr w:type="spellStart"/>
       <w:r>
         <w:rPr>
           <w:rFonts w:ascii="Courier New" w:hAnsi="Courier New" w:cs="Courier New"/>
@@ -2220,29 +1874,7 @@
             </w14:solidFill>
           </w14:textFill>
         </w:rPr>
-        <w:t>Arrays</w:t>
-      </w:r>
-      <w:proofErr w:type="spellEnd"/>
-      <w:r>
-        <w:rPr>
-          <w:rFonts w:ascii="Courier New" w:hAnsi="Courier New" w:cs="Courier New"/>
-          <w:b/>
-          <w:color w:val="00B0F0"/>
-          <w:sz w:val="20"/>
-          <w:szCs w:val="20"/>
-          <w14:textFill>
-            <w14:solidFill>
-              <w14:srgbClr w14:val="00B0F0">
-                <w14:lumMod w14:val="65000"/>
-                <w14:lumOff w14:val="35000"/>
-                <w14:lumMod w14:val="75000"/>
-                <w14:lumOff w14:val="25000"/>
-                <w14:lumMod w14:val="65000"/>
-              </w14:srgbClr>
-            </w14:solidFill>
-          </w14:textFill>
-        </w:rPr>
-        <w:t>(n)</w:t>
+        <w:t>Arrays(n)</w:t>
       </w:r>
       <w:r>
         <w:rPr>
@@ -2383,24 +2015,7 @@
           <w:szCs w:val="20"/>
         </w:rPr>
         <w:tab/>
-      </w:r>
-      <w:proofErr w:type="gramStart"/>
-      <w:r>
-        <w:rPr>
-          <w:rFonts w:ascii="Courier New" w:hAnsi="Courier New" w:cs="Courier New"/>
-          <w:sz w:val="20"/>
-          <w:szCs w:val="20"/>
-        </w:rPr>
-        <w:t>s[</w:t>
-      </w:r>
-      <w:proofErr w:type="gramEnd"/>
-      <w:r>
-        <w:rPr>
-          <w:rFonts w:ascii="Courier New" w:hAnsi="Courier New" w:cs="Courier New"/>
-          <w:sz w:val="20"/>
-          <w:szCs w:val="20"/>
-        </w:rPr>
-        <w:t>0] = 0</w:t>
+        <w:t>s[0] = 0</w:t>
       </w:r>
     </w:p>
     <w:p>
@@ -2432,24 +2047,7 @@
           <w:szCs w:val="20"/>
         </w:rPr>
         <w:tab/>
-      </w:r>
-      <w:proofErr w:type="gramStart"/>
-      <w:r>
-        <w:rPr>
-          <w:rFonts w:ascii="Courier New" w:hAnsi="Courier New" w:cs="Courier New"/>
-          <w:sz w:val="20"/>
-          <w:szCs w:val="20"/>
-        </w:rPr>
-        <w:t>f[</w:t>
-      </w:r>
-      <w:proofErr w:type="gramEnd"/>
-      <w:r>
-        <w:rPr>
-          <w:rFonts w:ascii="Courier New" w:hAnsi="Courier New" w:cs="Courier New"/>
-          <w:sz w:val="20"/>
-          <w:szCs w:val="20"/>
-        </w:rPr>
-        <w:t>0] = 0</w:t>
+        <w:t>f[0] = 0</w:t>
       </w:r>
     </w:p>
     <w:p>
@@ -2473,25 +2071,7 @@
           <w:szCs w:val="20"/>
         </w:rPr>
         <w:tab/>
-        <w:t xml:space="preserve">for </w:t>
-      </w:r>
-      <w:proofErr w:type="spellStart"/>
-      <w:r>
-        <w:rPr>
-          <w:rFonts w:ascii="Courier New" w:hAnsi="Courier New" w:cs="Courier New"/>
-          <w:sz w:val="20"/>
-          <w:szCs w:val="20"/>
-        </w:rPr>
-        <w:t>i</w:t>
-      </w:r>
-      <w:proofErr w:type="spellEnd"/>
-      <w:r>
-        <w:rPr>
-          <w:rFonts w:ascii="Courier New" w:hAnsi="Courier New" w:cs="Courier New"/>
-          <w:sz w:val="20"/>
-          <w:szCs w:val="20"/>
-        </w:rPr>
-        <w:t xml:space="preserve"> = 1 to n-1</w:t>
+        <w:t>for i = 1 to n-1</w:t>
       </w:r>
     </w:p>
     <w:p>
@@ -2523,25 +2103,7 @@
           <w:szCs w:val="20"/>
         </w:rPr>
         <w:tab/>
-        <w:t>if (</w:t>
-      </w:r>
-      <w:proofErr w:type="spellStart"/>
-      <w:r>
-        <w:rPr>
-          <w:rFonts w:ascii="Courier New" w:hAnsi="Courier New" w:cs="Courier New"/>
-          <w:sz w:val="20"/>
-          <w:szCs w:val="20"/>
-        </w:rPr>
-        <w:t>i</w:t>
-      </w:r>
-      <w:proofErr w:type="spellEnd"/>
-      <w:r>
-        <w:rPr>
-          <w:rFonts w:ascii="Courier New" w:hAnsi="Courier New" w:cs="Courier New"/>
-          <w:sz w:val="20"/>
-          <w:szCs w:val="20"/>
-        </w:rPr>
-        <w:t xml:space="preserve"> is even)</w:t>
+        <w:t>if (i is even)</w:t>
       </w:r>
     </w:p>
     <w:p>
@@ -2581,25 +2143,7 @@
           <w:szCs w:val="20"/>
         </w:rPr>
         <w:tab/>
-        <w:t>s[</w:t>
-      </w:r>
-      <w:proofErr w:type="spellStart"/>
-      <w:r>
-        <w:rPr>
-          <w:rFonts w:ascii="Courier New" w:hAnsi="Courier New" w:cs="Courier New"/>
-          <w:sz w:val="20"/>
-          <w:szCs w:val="20"/>
-        </w:rPr>
-        <w:t>i</w:t>
-      </w:r>
-      <w:proofErr w:type="spellEnd"/>
-      <w:r>
-        <w:rPr>
-          <w:rFonts w:ascii="Courier New" w:hAnsi="Courier New" w:cs="Courier New"/>
-          <w:sz w:val="20"/>
-          <w:szCs w:val="20"/>
-        </w:rPr>
-        <w:t>] = f[i-2]</w:t>
+        <w:t>s[i] = f[i-2]</w:t>
       </w:r>
     </w:p>
     <w:p>
@@ -2647,43 +2191,7 @@
           <w:szCs w:val="20"/>
         </w:rPr>
         <w:tab/>
-        <w:t>f[</w:t>
-      </w:r>
-      <w:proofErr w:type="spellStart"/>
-      <w:r>
-        <w:rPr>
-          <w:rFonts w:ascii="Courier New" w:hAnsi="Courier New" w:cs="Courier New"/>
-          <w:sz w:val="20"/>
-          <w:szCs w:val="20"/>
-        </w:rPr>
-        <w:t>i</w:t>
-      </w:r>
-      <w:proofErr w:type="spellEnd"/>
-      <w:r>
-        <w:rPr>
-          <w:rFonts w:ascii="Courier New" w:hAnsi="Courier New" w:cs="Courier New"/>
-          <w:sz w:val="20"/>
-          <w:szCs w:val="20"/>
-        </w:rPr>
-        <w:t>] = s[</w:t>
-      </w:r>
-      <w:proofErr w:type="spellStart"/>
-      <w:r>
-        <w:rPr>
-          <w:rFonts w:ascii="Courier New" w:hAnsi="Courier New" w:cs="Courier New"/>
-          <w:sz w:val="20"/>
-          <w:szCs w:val="20"/>
-        </w:rPr>
-        <w:t>i</w:t>
-      </w:r>
-      <w:proofErr w:type="spellEnd"/>
-      <w:r>
-        <w:rPr>
-          <w:rFonts w:ascii="Courier New" w:hAnsi="Courier New" w:cs="Courier New"/>
-          <w:sz w:val="20"/>
-          <w:szCs w:val="20"/>
-        </w:rPr>
-        <w:t>] + 2</w:t>
+        <w:t>f[i] = s[i] + 2</w:t>
       </w:r>
     </w:p>
     <w:p>
@@ -2755,51 +2263,15 @@
           <w:szCs w:val="20"/>
         </w:rPr>
         <w:tab/>
-        <w:t>s[</w:t>
-      </w:r>
-      <w:proofErr w:type="spellStart"/>
+        <w:t>s[i] = f[i-1] - 1</w:t>
+      </w:r>
       <w:r>
         <w:rPr>
           <w:rFonts w:ascii="Courier New" w:hAnsi="Courier New" w:cs="Courier New"/>
           <w:sz w:val="20"/>
           <w:szCs w:val="20"/>
         </w:rPr>
-        <w:t>i</w:t>
-      </w:r>
-      <w:proofErr w:type="spellEnd"/>
-      <w:r>
-        <w:rPr>
-          <w:rFonts w:ascii="Courier New" w:hAnsi="Courier New" w:cs="Courier New"/>
-          <w:sz w:val="20"/>
-          <w:szCs w:val="20"/>
-        </w:rPr>
-        <w:t>] = f[i-1] - 1</w:t>
-      </w:r>
-      <w:r>
-        <w:rPr>
-          <w:rFonts w:ascii="Courier New" w:hAnsi="Courier New" w:cs="Courier New"/>
-          <w:sz w:val="20"/>
-          <w:szCs w:val="20"/>
-        </w:rPr>
-        <w:t xml:space="preserve"> // </w:t>
-      </w:r>
-      <w:proofErr w:type="gramStart"/>
-      <w:r>
-        <w:rPr>
-          <w:rFonts w:ascii="Courier New" w:hAnsi="Courier New" w:cs="Courier New"/>
-          <w:sz w:val="20"/>
-          <w:szCs w:val="20"/>
-        </w:rPr>
-        <w:t>s[</w:t>
-      </w:r>
-      <w:proofErr w:type="gramEnd"/>
-      <w:r>
-        <w:rPr>
-          <w:rFonts w:ascii="Courier New" w:hAnsi="Courier New" w:cs="Courier New"/>
-          <w:sz w:val="20"/>
-          <w:szCs w:val="20"/>
-        </w:rPr>
-        <w:t>1] will be negative, but that is fine.</w:t>
+        <w:t xml:space="preserve"> // s[1] will be negative, but that is fine.</w:t>
       </w:r>
     </w:p>
     <w:p>
@@ -2839,43 +2311,7 @@
           <w:szCs w:val="20"/>
         </w:rPr>
         <w:tab/>
-        <w:t>f[</w:t>
-      </w:r>
-      <w:proofErr w:type="spellStart"/>
-      <w:r>
-        <w:rPr>
-          <w:rFonts w:ascii="Courier New" w:hAnsi="Courier New" w:cs="Courier New"/>
-          <w:sz w:val="20"/>
-          <w:szCs w:val="20"/>
-        </w:rPr>
-        <w:t>i</w:t>
-      </w:r>
-      <w:proofErr w:type="spellEnd"/>
-      <w:r>
-        <w:rPr>
-          <w:rFonts w:ascii="Courier New" w:hAnsi="Courier New" w:cs="Courier New"/>
-          <w:sz w:val="20"/>
-          <w:szCs w:val="20"/>
-        </w:rPr>
-        <w:t>] = f[i-</w:t>
-      </w:r>
-      <w:proofErr w:type="gramStart"/>
-      <w:r>
-        <w:rPr>
-          <w:rFonts w:ascii="Courier New" w:hAnsi="Courier New" w:cs="Courier New"/>
-          <w:sz w:val="20"/>
-          <w:szCs w:val="20"/>
-        </w:rPr>
-        <w:t>1]+</w:t>
-      </w:r>
-      <w:proofErr w:type="gramEnd"/>
-      <w:r>
-        <w:rPr>
-          <w:rFonts w:ascii="Courier New" w:hAnsi="Courier New" w:cs="Courier New"/>
-          <w:sz w:val="20"/>
-          <w:szCs w:val="20"/>
-        </w:rPr>
-        <w:t>1</w:t>
+        <w:t>f[i] = f[i-1]+1</w:t>
       </w:r>
       <w:r>
         <w:rPr>
@@ -3038,7 +2474,6 @@
         </w:rPr>
         <w:t xml:space="preserve">On a Tux machine, compile and execute the algorithm </w:t>
       </w:r>
-      <w:proofErr w:type="spellStart"/>
       <w:r>
         <w:rPr>
           <w:rFonts w:ascii="Courier New" w:hAnsi="Courier New" w:cs="Courier New"/>
@@ -3048,7 +2483,6 @@
         </w:rPr>
         <w:t>RecursiveActivitySelector</w:t>
       </w:r>
-      <w:proofErr w:type="spellEnd"/>
       <w:r>
         <w:rPr>
           <w:rFonts w:ascii="Courier New" w:hAnsi="Courier New" w:cs="Courier New"/>
@@ -3397,7 +2831,6 @@
         <w:tab/>
         <w:t xml:space="preserve">2) (15 points) On a Tux machine, compile and execute the </w:t>
       </w:r>
-      <w:proofErr w:type="spellStart"/>
       <w:r>
         <w:rPr>
           <w:rFonts w:ascii="Courier New" w:hAnsi="Courier New" w:cs="Courier New"/>
@@ -3407,7 +2840,6 @@
         </w:rPr>
         <w:t>GreedyActivitySelector</w:t>
       </w:r>
-      <w:proofErr w:type="spellEnd"/>
       <w:r>
         <w:rPr>
           <w:rFonts w:ascii="Courier New" w:hAnsi="Courier New" w:cs="Courier New"/>
@@ -3785,9 +3217,29 @@
             </w14:solidFill>
           </w14:textFill>
         </w:rPr>
-        <w:t xml:space="preserve"> points) Plot M[</w:t>
-      </w:r>
-      <w:proofErr w:type="spellStart"/>
+        <w:t xml:space="preserve"> points) Plot M[i] versus i</w:t>
+      </w:r>
+    </w:p>
+    <w:p>
+      <w:pPr>
+        <w:pStyle w:val="AUBody"/>
+        <w:rPr>
+          <w:color w:val="00B0F0"/>
+          <w:sz w:val="22"/>
+          <w:szCs w:val="22"/>
+          <w14:textFill>
+            <w14:solidFill>
+              <w14:srgbClr w14:val="00B0F0">
+                <w14:lumMod w14:val="65000"/>
+                <w14:lumOff w14:val="35000"/>
+                <w14:lumMod w14:val="75000"/>
+                <w14:lumOff w14:val="25000"/>
+                <w14:lumMod w14:val="65000"/>
+              </w14:srgbClr>
+            </w14:solidFill>
+          </w14:textFill>
+        </w:rPr>
+      </w:pPr>
       <w:r>
         <w:rPr>
           <w:sz w:val="22"/>
@@ -3804,9 +3256,8 @@
             </w14:solidFill>
           </w14:textFill>
         </w:rPr>
-        <w:t>i</w:t>
-      </w:r>
-      <w:proofErr w:type="spellEnd"/>
+        <w:tab/>
+      </w:r>
       <w:r>
         <w:rPr>
           <w:sz w:val="22"/>
@@ -3823,9 +3274,48 @@
             </w14:solidFill>
           </w14:textFill>
         </w:rPr>
-        <w:t xml:space="preserve">] versus </w:t>
-      </w:r>
-      <w:proofErr w:type="spellStart"/>
+        <w:t xml:space="preserve">(5 points) </w:t>
+      </w:r>
+      <w:r>
+        <w:rPr>
+          <w:color w:val="00B0F0"/>
+          <w:sz w:val="22"/>
+          <w:szCs w:val="22"/>
+          <w14:textFill>
+            <w14:solidFill>
+              <w14:srgbClr w14:val="00B0F0">
+                <w14:lumMod w14:val="65000"/>
+                <w14:lumOff w14:val="35000"/>
+                <w14:lumMod w14:val="75000"/>
+                <w14:lumOff w14:val="25000"/>
+                <w14:lumMod w14:val="65000"/>
+              </w14:srgbClr>
+            </w14:solidFill>
+          </w14:textFill>
+        </w:rPr>
+        <w:t>Submit the csv File f (see pseudocode)</w:t>
+      </w:r>
+    </w:p>
+    <w:p>
+      <w:pPr>
+        <w:pStyle w:val="AUBody"/>
+        <w:rPr>
+          <w:color w:val="00B0F0"/>
+          <w:sz w:val="22"/>
+          <w:szCs w:val="22"/>
+          <w14:textFill>
+            <w14:solidFill>
+              <w14:srgbClr w14:val="00B0F0">
+                <w14:lumMod w14:val="65000"/>
+                <w14:lumOff w14:val="35000"/>
+                <w14:lumMod w14:val="75000"/>
+                <w14:lumOff w14:val="25000"/>
+                <w14:lumMod w14:val="65000"/>
+              </w14:srgbClr>
+            </w14:solidFill>
+          </w14:textFill>
+        </w:rPr>
+      </w:pPr>
       <w:r>
         <w:rPr>
           <w:sz w:val="22"/>
@@ -3842,13 +3332,10 @@
             </w14:solidFill>
           </w14:textFill>
         </w:rPr>
-        <w:t>i</w:t>
-      </w:r>
-      <w:proofErr w:type="spellEnd"/>
-    </w:p>
-    <w:p>
-      <w:pPr>
-        <w:pStyle w:val="AUBody"/>
+        <w:tab/>
+        <w:t xml:space="preserve"> (25 points) </w:t>
+      </w:r>
+      <w:r>
         <w:rPr>
           <w:color w:val="00B0F0"/>
           <w:sz w:val="22"/>
@@ -3865,8 +3352,86 @@
             </w14:solidFill>
           </w14:textFill>
         </w:rPr>
-      </w:pPr>
-      <w:r>
+        <w:t>Insert here the plot ...</w:t>
+      </w:r>
+    </w:p>
+    <w:p>
+      <w:pPr>
+        <w:pStyle w:val="AUBody"/>
+        <w:rPr>
+          <w:color w:val="00B0F0"/>
+          <w:sz w:val="22"/>
+          <w:szCs w:val="22"/>
+          <w14:textFill>
+            <w14:solidFill>
+              <w14:srgbClr w14:val="00B0F0">
+                <w14:lumMod w14:val="65000"/>
+                <w14:lumOff w14:val="35000"/>
+                <w14:lumMod w14:val="75000"/>
+                <w14:lumOff w14:val="25000"/>
+                <w14:lumMod w14:val="65000"/>
+              </w14:srgbClr>
+            </w14:solidFill>
+          </w14:textFill>
+        </w:rPr>
+      </w:pPr>
+      <w:r>
+        <w:rPr>
+          <w:color w:val="00B0F0"/>
+          <w:sz w:val="22"/>
+          <w:szCs w:val="22"/>
+          <w14:textFill>
+            <w14:solidFill>
+              <w14:srgbClr w14:val="00B0F0">
+                <w14:lumMod w14:val="65000"/>
+                <w14:lumOff w14:val="35000"/>
+                <w14:lumMod w14:val="75000"/>
+                <w14:lumOff w14:val="25000"/>
+                <w14:lumMod w14:val="65000"/>
+              </w14:srgbClr>
+            </w14:solidFill>
+          </w14:textFill>
+        </w:rPr>
+        <w:drawing>
+          <wp:inline distT="0" distB="0" distL="0" distR="0" wp14:anchorId="0CA82008" wp14:editId="70C779EF">
+            <wp:extent cx="4559300" cy="2705100"/>
+            <wp:effectExtent l="0" t="0" r="0" b="0"/>
+            <wp:docPr id="1703978993" name="Picture 1" descr="A graph with a line&#10;&#10;Description automatically generated"/>
+            <wp:cNvGraphicFramePr>
+              <a:graphicFrameLocks xmlns:a="http://schemas.openxmlformats.org/drawingml/2006/main" noChangeAspect="1"/>
+            </wp:cNvGraphicFramePr>
+            <a:graphic xmlns:a="http://schemas.openxmlformats.org/drawingml/2006/main">
+              <a:graphicData uri="http://schemas.openxmlformats.org/drawingml/2006/picture">
+                <pic:pic xmlns:pic="http://schemas.openxmlformats.org/drawingml/2006/picture">
+                  <pic:nvPicPr>
+                    <pic:cNvPr id="1703978993" name="Picture 1" descr="A graph with a line&#10;&#10;Description automatically generated"/>
+                    <pic:cNvPicPr/>
+                  </pic:nvPicPr>
+                  <pic:blipFill>
+                    <a:blip r:embed="rId10"/>
+                    <a:stretch>
+                      <a:fillRect/>
+                    </a:stretch>
+                  </pic:blipFill>
+                  <pic:spPr>
+                    <a:xfrm>
+                      <a:off x="0" y="0"/>
+                      <a:ext cx="4559300" cy="2705100"/>
+                    </a:xfrm>
+                    <a:prstGeom prst="rect">
+                      <a:avLst/>
+                    </a:prstGeom>
+                  </pic:spPr>
+                </pic:pic>
+              </a:graphicData>
+            </a:graphic>
+          </wp:inline>
+        </w:drawing>
+      </w:r>
+    </w:p>
+    <w:p>
+      <w:pPr>
+        <w:pStyle w:val="AUBody"/>
         <w:rPr>
           <w:sz w:val="22"/>
           <w:szCs w:val="22"/>
@@ -3882,9 +3447,11 @@
             </w14:solidFill>
           </w14:textFill>
         </w:rPr>
-        <w:tab/>
-      </w:r>
-      <w:r>
+      </w:pPr>
+    </w:p>
+    <w:p>
+      <w:pPr>
+        <w:pStyle w:val="AUBody"/>
         <w:rPr>
           <w:sz w:val="22"/>
           <w:szCs w:val="22"/>
@@ -3900,49 +3467,11 @@
             </w14:solidFill>
           </w14:textFill>
         </w:rPr>
-        <w:t xml:space="preserve">(5 points) </w:t>
-      </w:r>
-      <w:r>
-        <w:rPr>
-          <w:color w:val="00B0F0"/>
-          <w:sz w:val="22"/>
-          <w:szCs w:val="22"/>
-          <w14:textFill>
-            <w14:solidFill>
-              <w14:srgbClr w14:val="00B0F0">
-                <w14:lumMod w14:val="65000"/>
-                <w14:lumOff w14:val="35000"/>
-                <w14:lumMod w14:val="75000"/>
-                <w14:lumOff w14:val="25000"/>
-                <w14:lumMod w14:val="65000"/>
-              </w14:srgbClr>
-            </w14:solidFill>
-          </w14:textFill>
-        </w:rPr>
-        <w:t>Submit the csv File f (see pseudocode)</w:t>
-      </w:r>
+      </w:pPr>
     </w:p>
     <w:p>
       <w:pPr>
         <w:pStyle w:val="AUBody"/>
-        <w:rPr>
-          <w:color w:val="00B0F0"/>
-          <w:sz w:val="22"/>
-          <w:szCs w:val="22"/>
-          <w14:textFill>
-            <w14:solidFill>
-              <w14:srgbClr w14:val="00B0F0">
-                <w14:lumMod w14:val="65000"/>
-                <w14:lumOff w14:val="35000"/>
-                <w14:lumMod w14:val="75000"/>
-                <w14:lumOff w14:val="25000"/>
-                <w14:lumMod w14:val="65000"/>
-              </w14:srgbClr>
-            </w14:solidFill>
-          </w14:textFill>
-        </w:rPr>
-      </w:pPr>
-      <w:r>
         <w:rPr>
           <w:sz w:val="22"/>
           <w:szCs w:val="22"/>
@@ -3958,28 +3487,7 @@
             </w14:solidFill>
           </w14:textFill>
         </w:rPr>
-        <w:tab/>
-        <w:t xml:space="preserve"> (25 points) </w:t>
-      </w:r>
-      <w:r>
-        <w:rPr>
-          <w:color w:val="00B0F0"/>
-          <w:sz w:val="22"/>
-          <w:szCs w:val="22"/>
-          <w14:textFill>
-            <w14:solidFill>
-              <w14:srgbClr w14:val="00B0F0">
-                <w14:lumMod w14:val="65000"/>
-                <w14:lumOff w14:val="35000"/>
-                <w14:lumMod w14:val="75000"/>
-                <w14:lumOff w14:val="25000"/>
-                <w14:lumMod w14:val="65000"/>
-              </w14:srgbClr>
-            </w14:solidFill>
-          </w14:textFill>
-        </w:rPr>
-        <w:t>Insert here the plot ...</w:t>
-      </w:r>
+      </w:pPr>
     </w:p>
     <w:p>
       <w:pPr>
@@ -4020,10 +3528,7 @@
           </w14:textFill>
         </w:rPr>
       </w:pPr>
-    </w:p>
-    <w:p>
-      <w:pPr>
-        <w:pStyle w:val="AUBody"/>
+      <w:r>
         <w:rPr>
           <w:sz w:val="22"/>
           <w:szCs w:val="22"/>
@@ -4039,7 +3544,9 @@
             </w14:solidFill>
           </w14:textFill>
         </w:rPr>
-      </w:pPr>
+        <w:lastRenderedPageBreak/>
+        <w:tab/>
+      </w:r>
       <w:r>
         <w:rPr>
           <w:sz w:val="22"/>
@@ -4056,7 +3563,7 @@
             </w14:solidFill>
           </w14:textFill>
         </w:rPr>
-        <w:tab/>
+        <w:t>3</w:t>
       </w:r>
       <w:r>
         <w:rPr>
@@ -4074,7 +3581,7 @@
             </w14:solidFill>
           </w14:textFill>
         </w:rPr>
-        <w:t>3</w:t>
+        <w:t xml:space="preserve">) </w:t>
       </w:r>
       <w:r>
         <w:rPr>
@@ -4092,7 +3599,7 @@
             </w14:solidFill>
           </w14:textFill>
         </w:rPr>
-        <w:t xml:space="preserve">) </w:t>
+        <w:t>(4</w:t>
       </w:r>
       <w:r>
         <w:rPr>
@@ -4110,7 +3617,7 @@
             </w14:solidFill>
           </w14:textFill>
         </w:rPr>
-        <w:t>(4</w:t>
+        <w:t>0</w:t>
       </w:r>
       <w:r>
         <w:rPr>
@@ -4128,7 +3635,7 @@
             </w14:solidFill>
           </w14:textFill>
         </w:rPr>
-        <w:t>0</w:t>
+        <w:t xml:space="preserve"> points) </w:t>
       </w:r>
       <w:r>
         <w:rPr>
@@ -4146,7 +3653,7 @@
             </w14:solidFill>
           </w14:textFill>
         </w:rPr>
-        <w:t xml:space="preserve"> points) </w:t>
+        <w:t xml:space="preserve">Analyze your results and answer the question we asked at the beginning of this programming assignment. Is the iterative algorithm more efficient than the recursive one? You should set </w:t>
       </w:r>
       <w:r>
         <w:rPr>
@@ -4164,7 +3671,7 @@
             </w14:solidFill>
           </w14:textFill>
         </w:rPr>
-        <w:t xml:space="preserve">Analyze your results and answer the question we asked at the beginning of this programming assignment. Is the iterative algorithm more efficient than the recursive one? You should set </w:t>
+        <w:t xml:space="preserve">the variable </w:t>
       </w:r>
       <w:r>
         <w:rPr>
@@ -4182,9 +3689,8 @@
             </w14:solidFill>
           </w14:textFill>
         </w:rPr>
-        <w:t xml:space="preserve">the variable </w:t>
-      </w:r>
-      <w:proofErr w:type="spellStart"/>
+        <w:t>NumberPoints</w:t>
+      </w:r>
       <w:r>
         <w:rPr>
           <w:sz w:val="22"/>
@@ -4201,64 +3707,7 @@
             </w14:solidFill>
           </w14:textFill>
         </w:rPr>
-        <w:t>NumberPoints</w:t>
-      </w:r>
-      <w:proofErr w:type="spellEnd"/>
-      <w:r>
-        <w:rPr>
-          <w:sz w:val="22"/>
-          <w:szCs w:val="22"/>
-          <w14:textFill>
-            <w14:solidFill>
-              <w14:schemeClr w14:val="tx1">
-                <w14:lumMod w14:val="50000"/>
-                <w14:lumOff w14:val="50000"/>
-                <w14:lumMod w14:val="65000"/>
-                <w14:lumOff w14:val="35000"/>
-                <w14:lumMod w14:val="75000"/>
-              </w14:schemeClr>
-            </w14:solidFill>
-          </w14:textFill>
-        </w:rPr>
-        <w:t xml:space="preserve"> and </w:t>
-      </w:r>
-      <w:proofErr w:type="spellStart"/>
-      <w:r>
-        <w:rPr>
-          <w:sz w:val="22"/>
-          <w:szCs w:val="22"/>
-          <w14:textFill>
-            <w14:solidFill>
-              <w14:schemeClr w14:val="tx1">
-                <w14:lumMod w14:val="50000"/>
-                <w14:lumOff w14:val="50000"/>
-                <w14:lumMod w14:val="65000"/>
-                <w14:lumOff w14:val="35000"/>
-                <w14:lumMod w14:val="75000"/>
-              </w14:schemeClr>
-            </w14:solidFill>
-          </w14:textFill>
-        </w:rPr>
-        <w:t>NumberRuns</w:t>
-      </w:r>
-      <w:proofErr w:type="spellEnd"/>
-      <w:r>
-        <w:rPr>
-          <w:sz w:val="22"/>
-          <w:szCs w:val="22"/>
-          <w14:textFill>
-            <w14:solidFill>
-              <w14:schemeClr w14:val="tx1">
-                <w14:lumMod w14:val="50000"/>
-                <w14:lumOff w14:val="50000"/>
-                <w14:lumMod w14:val="65000"/>
-                <w14:lumOff w14:val="35000"/>
-                <w14:lumMod w14:val="75000"/>
-              </w14:schemeClr>
-            </w14:solidFill>
-          </w14:textFill>
-        </w:rPr>
-        <w:t xml:space="preserve"> such that they are not too large or too small. If these variables are too large, you will wait too long to collect data (depends on the machine you are using). If the values are too small, you may not see much difference between the two algorithms.</w:t>
+        <w:t xml:space="preserve"> and NumberRuns such that they are not too large or too small. If these variables are too large, you will wait too long to collect data (depends on the machine you are using). If the values are too small, you may not see much difference between the two algorithms.</w:t>
       </w:r>
     </w:p>
     <w:p>
@@ -4266,13 +3715,6 @@
         <w:pStyle w:val="AUBody"/>
         <w:ind w:left="720"/>
         <w:rPr>
-          <w:sz w:val="22"/>
-          <w:szCs w:val="22"/>
-        </w:rPr>
-      </w:pPr>
-      <w:r>
-        <w:rPr>
-          <w:i/>
           <w:color w:val="00B0F0"/>
           <w:sz w:val="22"/>
           <w:szCs w:val="22"/>
@@ -4288,8 +3730,7 @@
             </w14:solidFill>
           </w14:textFill>
         </w:rPr>
-        <w:t>Compare</w:t>
-      </w:r>
+      </w:pPr>
       <w:r>
         <w:rPr>
           <w:i/>
@@ -4308,7 +3749,7 @@
             </w14:solidFill>
           </w14:textFill>
         </w:rPr>
-        <w:t xml:space="preserve"> the two algori</w:t>
+        <w:t>Compare</w:t>
       </w:r>
       <w:r>
         <w:rPr>
@@ -4328,7 +3769,7 @@
             </w14:solidFill>
           </w14:textFill>
         </w:rPr>
-        <w:t>th</w:t>
+        <w:t xml:space="preserve"> the two algori</w:t>
       </w:r>
       <w:r>
         <w:rPr>
@@ -4348,7 +3789,7 @@
             </w14:solidFill>
           </w14:textFill>
         </w:rPr>
-        <w:t>ms</w:t>
+        <w:t>th</w:t>
       </w:r>
       <w:r>
         <w:rPr>
@@ -4368,10 +3809,11 @@
             </w14:solidFill>
           </w14:textFill>
         </w:rPr>
-        <w:t>, discuss and analyze</w:t>
-      </w:r>
-      <w:r>
-        <w:rPr>
+        <w:t>ms</w:t>
+      </w:r>
+      <w:r>
+        <w:rPr>
+          <w:i/>
           <w:color w:val="00B0F0"/>
           <w:sz w:val="22"/>
           <w:szCs w:val="22"/>
@@ -4387,9 +3829,8 @@
             </w14:solidFill>
           </w14:textFill>
         </w:rPr>
-        <w:t xml:space="preserve"> based on the plot of M[</w:t>
-      </w:r>
-      <w:proofErr w:type="spellStart"/>
+        <w:t>, discuss and analyze</w:t>
+      </w:r>
       <w:r>
         <w:rPr>
           <w:color w:val="00B0F0"/>
@@ -4407,9 +3848,8 @@
             </w14:solidFill>
           </w14:textFill>
         </w:rPr>
-        <w:t>i</w:t>
-      </w:r>
-      <w:proofErr w:type="spellEnd"/>
+        <w:t xml:space="preserve"> based on the plot of M[i] versus i.</w:t>
+      </w:r>
       <w:r>
         <w:rPr>
           <w:color w:val="00B0F0"/>
@@ -4427,97 +3867,59 @@
             </w14:solidFill>
           </w14:textFill>
         </w:rPr>
-        <w:t xml:space="preserve">] versus </w:t>
-      </w:r>
-      <w:proofErr w:type="spellStart"/>
-      <w:r>
-        <w:rPr>
-          <w:color w:val="00B0F0"/>
-          <w:sz w:val="22"/>
-          <w:szCs w:val="22"/>
-          <w14:textFill>
-            <w14:solidFill>
-              <w14:srgbClr w14:val="00B0F0">
-                <w14:lumMod w14:val="65000"/>
-                <w14:lumOff w14:val="35000"/>
-                <w14:lumMod w14:val="75000"/>
-                <w14:lumOff w14:val="25000"/>
-                <w14:lumMod w14:val="65000"/>
-              </w14:srgbClr>
-            </w14:solidFill>
-          </w14:textFill>
-        </w:rPr>
-        <w:t>i</w:t>
-      </w:r>
-      <w:proofErr w:type="spellEnd"/>
-      <w:r>
-        <w:rPr>
-          <w:color w:val="00B0F0"/>
-          <w:sz w:val="22"/>
-          <w:szCs w:val="22"/>
-          <w14:textFill>
-            <w14:solidFill>
-              <w14:srgbClr w14:val="00B0F0">
-                <w14:lumMod w14:val="65000"/>
-                <w14:lumOff w14:val="35000"/>
-                <w14:lumMod w14:val="75000"/>
-                <w14:lumOff w14:val="25000"/>
-                <w14:lumMod w14:val="65000"/>
-              </w14:srgbClr>
-            </w14:solidFill>
-          </w14:textFill>
-        </w:rPr>
-        <w:t>.</w:t>
-      </w:r>
-      <w:r>
-        <w:rPr>
-          <w:color w:val="00B0F0"/>
-          <w:sz w:val="22"/>
-          <w:szCs w:val="22"/>
-          <w14:textFill>
-            <w14:solidFill>
-              <w14:srgbClr w14:val="00B0F0">
-                <w14:lumMod w14:val="65000"/>
-                <w14:lumOff w14:val="35000"/>
-                <w14:lumMod w14:val="75000"/>
-                <w14:lumOff w14:val="25000"/>
-                <w14:lumMod w14:val="65000"/>
-              </w14:srgbClr>
-            </w14:solidFill>
-          </w14:textFill>
-        </w:rPr>
-        <w:t xml:space="preserve"> </w:t>
-      </w:r>
-      <w:proofErr w:type="gramStart"/>
-      <w:r>
-        <w:rPr>
-          <w:color w:val="00B0F0"/>
-          <w:sz w:val="22"/>
-          <w:szCs w:val="22"/>
-          <w14:textFill>
-            <w14:solidFill>
-              <w14:srgbClr w14:val="00B0F0">
-                <w14:lumMod w14:val="65000"/>
-                <w14:lumOff w14:val="35000"/>
-                <w14:lumMod w14:val="75000"/>
-                <w14:lumOff w14:val="25000"/>
-                <w14:lumMod w14:val="65000"/>
-              </w14:srgbClr>
-            </w14:solidFill>
-          </w14:textFill>
-        </w:rPr>
-        <w:t>.....</w:t>
-      </w:r>
-      <w:proofErr w:type="gramEnd"/>
+        <w:t xml:space="preserve"> .....</w:t>
+      </w:r>
     </w:p>
     <w:p>
       <w:pPr>
         <w:pStyle w:val="AUBody"/>
-        <w:rPr>
-          <w:sz w:val="22"/>
-          <w:szCs w:val="22"/>
-        </w:rPr>
-      </w:pPr>
+        <w:ind w:left="720"/>
+        <w:rPr>
+          <w:sz w:val="22"/>
+          <w:szCs w:val="22"/>
+        </w:rPr>
+      </w:pPr>
+    </w:p>
+    <w:p>
+      <w:pPr>
+        <w:pStyle w:val="AUBody"/>
+        <w:rPr>
+          <w:sz w:val="22"/>
+          <w:szCs w:val="22"/>
+        </w:rPr>
+      </w:pPr>
+      <w:r>
+        <w:rPr>
+          <w:sz w:val="22"/>
+          <w:szCs w:val="22"/>
+        </w:rPr>
+        <w:t>When we pit the iterative greedy activity selector against the recursive one, the plot of M[i] ratios across different runs tells us the story we're looking for. The values are hanging out around 1, which means that, typically, the iterative algorithm isn't beating the recursive one in terms of efficiency, nor is it lagging behind. It's a tie game.</w:t>
+      </w:r>
+    </w:p>
+    <w:p>
+      <w:pPr>
+        <w:pStyle w:val="AUBody"/>
+        <w:rPr>
+          <w:sz w:val="22"/>
+          <w:szCs w:val="22"/>
+        </w:rPr>
+      </w:pPr>
+    </w:p>
+    <w:p>
+      <w:pPr>
+        <w:pStyle w:val="AUBody"/>
+        <w:rPr>
+          <w:sz w:val="22"/>
+          <w:szCs w:val="22"/>
+        </w:rPr>
+      </w:pPr>
+      <w:r>
+        <w:rPr>
+          <w:sz w:val="22"/>
+          <w:szCs w:val="22"/>
+        </w:rPr>
+        <w:t>In the context of the activity selection problem, both the iterative and recursive approaches are viable contenders. The iterative version, with its direct loop-through logic, and the recursive version, with its layered problem-solving, are finishing the job in about the same amount of time. This consistent equivalence in performance indicates that the efficiency of one algorithm over the other isn't a factor here. So to answer the question, "Is the iterative algorithm more efficient than the recursive one?" the data says no, they're equally efficient.</w:t>
+      </w:r>
     </w:p>
     <w:p>
       <w:pPr>
@@ -4569,17 +3971,8 @@
           <w:sz w:val="20"/>
           <w:szCs w:val="20"/>
         </w:rPr>
-        <w:t xml:space="preserve">Write a report that will contain, explain, and discuss the </w:t>
-      </w:r>
-      <w:proofErr w:type="gramStart"/>
-      <w:r>
-        <w:rPr>
-          <w:sz w:val="20"/>
-          <w:szCs w:val="20"/>
-        </w:rPr>
-        <w:t>plot..</w:t>
-      </w:r>
-      <w:proofErr w:type="gramEnd"/>
+        <w:t>Write a report that will contain, explain, and discuss the plot..</w:t>
+      </w:r>
     </w:p>
     <w:p>
       <w:pPr>
@@ -4835,8 +4228,8 @@
       </w:r>
     </w:p>
     <w:sectPr>
-      <w:headerReference w:type="default" r:id="rId10"/>
-      <w:footerReference w:type="default" r:id="rId11"/>
+      <w:headerReference w:type="default" r:id="rId11"/>
+      <w:footerReference w:type="default" r:id="rId12"/>
       <w:pgSz w:w="12240" w:h="15840"/>
       <w:pgMar w:top="1440" w:right="720" w:bottom="720" w:left="720" w:header="0" w:footer="360" w:gutter="0"/>
       <w:cols w:space="720"/>
@@ -4992,7 +4385,7 @@
         </mc:Choice>
         <mc:Fallback>
           <w:pict>
-            <v:shape w14:anchorId="3497A6D2" id="Freeform 3" o:spid="_x0000_s1029" alt="Title: Blue University of Kansas Header - Description: Blue University of Kansas Header&#10;" style="position:absolute;left:0;text-align:left;margin-left:.75pt;margin-top:771.75pt;width:614.3pt;height:7.2pt;z-index:-251652096;visibility:visible;mso-wrap-style:square;mso-width-percent:0;mso-height-percent:0;mso-wrap-distance-left:9pt;mso-wrap-distance-top:0;mso-wrap-distance-right:9pt;mso-wrap-distance-bottom:0;mso-position-horizontal:absolute;mso-position-horizontal-relative:page;mso-position-vertical:absolute;mso-position-vertical-relative:page;mso-width-percent:0;mso-height-percent:0;mso-width-relative:page;mso-height-relative:page;v-text-anchor:top" coordsize="9800,1608" o:spt="100" o:gfxdata="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" o:allowincell="f" adj="-11796480,,5400" path="m,1607r9800,l9800,,,,,1607xe" fillcolor="#dd550c" stroked="f">
+            <v:shape w14:anchorId="3497A6D2" id="Freeform 3" o:spid="_x0000_s1029" alt="Title: Blue University of Kansas Header - Description: Blue University of Kansas Header&#10;" style="position:absolute;left:0;text-align:left;margin-left:.75pt;margin-top:771.75pt;width:614.3pt;height:7.2pt;z-index:-251652096;visibility:visible;mso-wrap-style:square;mso-width-percent:0;mso-height-percent:0;mso-wrap-distance-left:9pt;mso-wrap-distance-top:0;mso-wrap-distance-right:9pt;mso-wrap-distance-bottom:0;mso-position-horizontal:absolute;mso-position-horizontal-relative:page;mso-position-vertical:absolute;mso-position-vertical-relative:page;mso-width-percent:0;mso-height-percent:0;mso-width-relative:page;mso-height-relative:page;v-text-anchor:top" coordsize="9800,1608" o:spt="100" o:gfxdata="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" o:allowincell="f" adj="-11796480,,5400" path="m,1607r9800,l9800,,,,,1607xe" fillcolor="#dd550c" stroked="f">
               <v:stroke joinstyle="miter"/>
               <v:formulas/>
               <v:path arrowok="t" o:connecttype="custom" o:connectlocs="0,91383;7801610,91383;7801610,0;0,0;0,91383" o:connectangles="0,0,0,0,0" textboxrect="0,0,9800,1608"/>
@@ -5229,7 +4622,7 @@
         </mc:Choice>
         <mc:Fallback>
           <w:pict>
-            <v:shape w14:anchorId="57747814" id="Freeform 1" o:spid="_x0000_s1026" alt="Title: Blue University of Kansas Header - Description: Blue University of Kansas Header&#10;" style="position:absolute;left:0;text-align:left;margin-left:0;margin-top:82.45pt;width:614.3pt;height:14.4pt;z-index:-251654144;visibility:visible;mso-wrap-style:square;mso-width-percent:0;mso-height-percent:0;mso-wrap-distance-left:9pt;mso-wrap-distance-top:0;mso-wrap-distance-right:9pt;mso-wrap-distance-bottom:0;mso-position-horizontal:left;mso-position-horizontal-relative:page;mso-position-vertical:absolute;mso-position-vertical-relative:page;mso-width-percent:0;mso-height-percent:0;mso-width-relative:page;mso-height-relative:page;v-text-anchor:top" coordsize="9800,1608" o:spt="100" o:gfxdata="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" o:allowincell="f" adj="-11796480,,5400" path="m,1607r9800,l9800,,,,,1607xe" fillcolor="#dd550c" stroked="f">
+            <v:shape w14:anchorId="57747814" id="Freeform 1" o:spid="_x0000_s1026" alt="Title: Blue University of Kansas Header - Description: Blue University of Kansas Header&#10;" style="position:absolute;left:0;text-align:left;margin-left:0;margin-top:82.45pt;width:614.3pt;height:14.4pt;z-index:-251654144;visibility:visible;mso-wrap-style:square;mso-width-percent:0;mso-height-percent:0;mso-wrap-distance-left:9pt;mso-wrap-distance-top:0;mso-wrap-distance-right:9pt;mso-wrap-distance-bottom:0;mso-position-horizontal:left;mso-position-horizontal-relative:page;mso-position-vertical:absolute;mso-position-vertical-relative:page;mso-width-percent:0;mso-height-percent:0;mso-width-relative:page;mso-height-relative:page;v-text-anchor:top" coordsize="9800,1608" o:spt="100" o:gfxdata="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" o:allowincell="f" adj="-11796480,,5400" path="m,1607r9800,l9800,,,,,1607xe" fillcolor="#dd550c" stroked="f">
               <v:stroke joinstyle="miter"/>
               <v:formulas/>
               <v:path arrowok="t" o:connecttype="custom" o:connectlocs="0,182766;7801610,182766;7801610,0;0,0;0,182766" o:connectangles="0,0,0,0,0" textboxrect="0,0,9800,1608"/>
@@ -5378,7 +4771,7 @@
               <v:stroke joinstyle="miter"/>
               <v:path gradientshapeok="t" o:connecttype="rect"/>
             </v:shapetype>
-            <v:shape id="Text Box 26" o:spid="_x0000_s1027" type="#_x0000_t202" style="position:absolute;left:0;text-align:left;margin-left:154.5pt;margin-top:27pt;width:392.3pt;height:35.25pt;z-index:251660288;visibility:visible;mso-wrap-style:square;mso-width-percent:0;mso-height-percent:0;mso-wrap-distance-left:9pt;mso-wrap-distance-top:0;mso-wrap-distance-right:9pt;mso-wrap-distance-bottom:0;mso-position-horizontal:absolute;mso-position-horizontal-relative:text;mso-position-vertical:absolute;mso-position-vertical-relative:text;mso-width-percent:0;mso-height-percent:0;mso-width-relative:margin;mso-height-relative:margin;v-text-anchor:top" o:gfxdata="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" filled="f" stroked="f" strokeweight=".5pt">
+            <v:shape id="Text Box 26" o:spid="_x0000_s1027" type="#_x0000_t202" style="position:absolute;left:0;text-align:left;margin-left:154.5pt;margin-top:27pt;width:392.3pt;height:35.25pt;z-index:251660288;visibility:visible;mso-wrap-style:square;mso-width-percent:0;mso-height-percent:0;mso-wrap-distance-left:9pt;mso-wrap-distance-top:0;mso-wrap-distance-right:9pt;mso-wrap-distance-bottom:0;mso-position-horizontal:absolute;mso-position-horizontal-relative:text;mso-position-vertical:absolute;mso-position-vertical-relative:text;mso-width-percent:0;mso-height-percent:0;mso-width-relative:margin;mso-height-relative:margin;v-text-anchor:top" o:gfxdata="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" filled="f" stroked="f" strokeweight=".5pt">
               <v:textbox>
                 <w:txbxContent>
                   <w:p>
@@ -5557,7 +4950,7 @@
         </mc:Choice>
         <mc:Fallback>
           <w:pict>
-            <v:shape w14:anchorId="01E77F19" id="Freeform 2" o:spid="_x0000_s1028" alt="Title: Blue University of Kansas Header - Description: Blue University of Kansas Header&#10;" style="position:absolute;left:0;text-align:left;margin-left:0;margin-top:0;width:614.3pt;height:83.35pt;z-index:-251658240;visibility:visible;mso-wrap-style:square;mso-width-percent:0;mso-height-percent:0;mso-wrap-distance-left:9pt;mso-wrap-distance-top:0;mso-wrap-distance-right:9pt;mso-wrap-distance-bottom:0;mso-position-horizontal:left;mso-position-horizontal-relative:page;mso-position-vertical:top;mso-position-vertical-relative:page;mso-width-percent:0;mso-height-percent:0;mso-width-relative:page;mso-height-relative:page;v-text-anchor:top" coordsize="9800,1608" o:spt="100" o:gfxdata="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" o:allowincell="f" adj="-11796480,,5400" path="m,1607r9800,l9800,,,,,1607xe" fillcolor="#03244d" stroked="f">
+            <v:shape w14:anchorId="01E77F19" id="Freeform 2" o:spid="_x0000_s1028" alt="Title: Blue University of Kansas Header - Description: Blue University of Kansas Header&#10;" style="position:absolute;left:0;text-align:left;margin-left:0;margin-top:0;width:614.3pt;height:83.35pt;z-index:-251658240;visibility:visible;mso-wrap-style:square;mso-width-percent:0;mso-height-percent:0;mso-wrap-distance-left:9pt;mso-wrap-distance-top:0;mso-wrap-distance-right:9pt;mso-wrap-distance-bottom:0;mso-position-horizontal:left;mso-position-horizontal-relative:page;mso-position-vertical:top;mso-position-vertical-relative:page;mso-width-percent:0;mso-height-percent:0;mso-width-relative:page;mso-height-relative:page;v-text-anchor:top" coordsize="9800,1608" o:spt="100" o:gfxdata="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" o:allowincell="f" adj="-11796480,,5400" path="m,1607r9800,l9800,,,,,1607xe" fillcolor="#03244d" stroked="f">
               <v:stroke joinstyle="miter"/>
               <v:formulas/>
               <v:path arrowok="t" o:connecttype="custom" o:connectlocs="0,1057887;7801610,1057887;7801610,0;0,0;0,1057887" o:connectangles="0,0,0,0,0" textboxrect="0,0,9800,1608"/>

</xml_diff>